<commit_message>
changing the C"an hold storage type" from LN2 Rack Large1 to LN2 Rack Large.
SVN-Revision: 25846
</commit_message>
<xml_diff>
--- a/TestCases/Manual/9577_StorageType_Add_Success.docx
+++ b/TestCases/Manual/9577_StorageType_Add_Success.docx
@@ -1016,7 +1016,7 @@
           <w:b/>
           <w:i/>
         </w:rPr>
-        <w:t>LN2 Rack Large1</w:t>
+        <w:t>LN2 Rack Large</w:t>
       </w:r>
       <w:r>
         <w:t xml:space="preserve"> .Verify the list of storage types available in Can Hold storage type list-box. Enter other details for storage type as in following table. Refer the expected output.</w:t>
@@ -1197,7 +1197,7 @@
           </w:tcPr>
           <w:p>
             <w:r>
-              <w:t xml:space="preserve">LN2 Rack Large1 </w:t>
+              <w:t>LN2 Rack Large</w:t>
             </w:r>
           </w:p>
         </w:tc>
@@ -1366,9 +1366,6 @@
         <w:t xml:space="preserve"> </w:t>
       </w:r>
       <w:r>
-        <w:rPr>
-          <w:b/>
-        </w:rPr>
         <w:t>should</w:t>
       </w:r>
       <w:r>

</xml_diff>